<commit_message>
ajout d'une chose dans rapport 4
</commit_message>
<xml_diff>
--- a/Rapport4.docx
+++ b/Rapport4.docx
@@ -50,17 +50,7 @@
           <w:shd w:val="clear" w:color="auto" w:fill="FFFFFF"/>
           <w:lang w:val="fr-CA"/>
         </w:rPr>
-        <w:t>0</w:t>
-      </w:r>
-      <w:r>
-        <w:rPr>
-          <w:rFonts w:ascii="Century" w:hAnsi="Century" w:cs="Courier New"/>
-          <w:sz w:val="28"/>
-          <w:szCs w:val="28"/>
-          <w:shd w:val="clear" w:color="auto" w:fill="FFFFFF"/>
-          <w:lang w:val="fr-CA"/>
-        </w:rPr>
-        <w:t>4</w:t>
+        <w:t>04</w:t>
       </w:r>
       <w:r>
         <w:rPr>
@@ -119,17 +109,7 @@
           <w:shd w:val="clear" w:color="auto" w:fill="FFFFFF"/>
           <w:lang w:val="fr-CA"/>
         </w:rPr>
-        <w:t xml:space="preserve"> </w:t>
-      </w:r>
-      <w:r>
-        <w:rPr>
-          <w:rFonts w:ascii="Century" w:hAnsi="Century" w:cs="Courier New"/>
-          <w:sz w:val="28"/>
-          <w:szCs w:val="28"/>
-          <w:shd w:val="clear" w:color="auto" w:fill="FFFFFF"/>
-          <w:lang w:val="fr-CA"/>
-        </w:rPr>
-        <w:t>Lucas</w:t>
+        <w:t xml:space="preserve"> Lucas</w:t>
       </w:r>
       <w:r>
         <w:rPr>
@@ -368,24 +348,19 @@
     </w:p>
     <w:p>
       <w:pPr>
-        <w:rPr>
-          <w:rFonts w:ascii="Century" w:hAnsi="Century" w:cs="Courier New"/>
-          <w:sz w:val="28"/>
-          <w:szCs w:val="28"/>
-          <w:shd w:val="clear" w:color="auto" w:fill="FFFFFF"/>
-          <w:lang w:val="fr-CA"/>
-        </w:rPr>
-      </w:pPr>
-      <w:r>
-        <w:rPr>
-          <w:rFonts w:ascii="Century" w:hAnsi="Century" w:cs="Courier New"/>
-          <w:sz w:val="28"/>
-          <w:szCs w:val="28"/>
-          <w:shd w:val="clear" w:color="auto" w:fill="FFFFFF"/>
-          <w:lang w:val="fr-CA"/>
-        </w:rPr>
-        <w:tab/>
-      </w:r>
+        <w:pStyle w:val="ListParagraph"/>
+        <w:numPr>
+          <w:ilvl w:val="0"/>
+          <w:numId w:val="1"/>
+        </w:numPr>
+        <w:rPr>
+          <w:rFonts w:ascii="Century" w:hAnsi="Century" w:cs="Courier New"/>
+          <w:sz w:val="28"/>
+          <w:szCs w:val="28"/>
+          <w:shd w:val="clear" w:color="auto" w:fill="FFFFFF"/>
+          <w:lang w:val="fr-CA"/>
+        </w:rPr>
+      </w:pPr>
       <w:r>
         <w:rPr>
           <w:rFonts w:ascii="Century" w:hAnsi="Century" w:cs="Courier New"/>
@@ -399,24 +374,19 @@
     </w:p>
     <w:p>
       <w:pPr>
-        <w:rPr>
-          <w:rFonts w:ascii="Century" w:hAnsi="Century" w:cs="Courier New"/>
-          <w:sz w:val="28"/>
-          <w:szCs w:val="28"/>
-          <w:shd w:val="clear" w:color="auto" w:fill="FFFFFF"/>
-          <w:lang w:val="fr-CA"/>
-        </w:rPr>
-      </w:pPr>
-      <w:r>
-        <w:rPr>
-          <w:rFonts w:ascii="Century" w:hAnsi="Century" w:cs="Courier New"/>
-          <w:sz w:val="28"/>
-          <w:szCs w:val="28"/>
-          <w:shd w:val="clear" w:color="auto" w:fill="FFFFFF"/>
-          <w:lang w:val="fr-CA"/>
-        </w:rPr>
-        <w:tab/>
-      </w:r>
+        <w:pStyle w:val="ListParagraph"/>
+        <w:numPr>
+          <w:ilvl w:val="0"/>
+          <w:numId w:val="1"/>
+        </w:numPr>
+        <w:rPr>
+          <w:rFonts w:ascii="Century" w:hAnsi="Century" w:cs="Courier New"/>
+          <w:sz w:val="28"/>
+          <w:szCs w:val="28"/>
+          <w:shd w:val="clear" w:color="auto" w:fill="FFFFFF"/>
+          <w:lang w:val="fr-CA"/>
+        </w:rPr>
+      </w:pPr>
       <w:r>
         <w:rPr>
           <w:rFonts w:ascii="Century" w:hAnsi="Century" w:cs="Courier New"/>
@@ -430,14 +400,49 @@
     </w:p>
     <w:p>
       <w:pPr>
-        <w:rPr>
-          <w:rFonts w:ascii="Century" w:hAnsi="Century" w:cs="Courier New"/>
-          <w:sz w:val="28"/>
-          <w:szCs w:val="28"/>
-          <w:shd w:val="clear" w:color="auto" w:fill="FFFFFF"/>
-          <w:lang w:val="fr-CA"/>
-        </w:rPr>
-      </w:pPr>
+        <w:pStyle w:val="ListParagraph"/>
+        <w:numPr>
+          <w:ilvl w:val="0"/>
+          <w:numId w:val="1"/>
+        </w:numPr>
+        <w:rPr>
+          <w:rFonts w:ascii="Century" w:hAnsi="Century" w:cs="Courier New"/>
+          <w:sz w:val="28"/>
+          <w:szCs w:val="28"/>
+          <w:shd w:val="clear" w:color="auto" w:fill="FFFFFF"/>
+          <w:lang w:val="fr-CA"/>
+        </w:rPr>
+      </w:pPr>
+      <w:r>
+        <w:rPr>
+          <w:rFonts w:ascii="Century" w:hAnsi="Century" w:cs="Courier New"/>
+          <w:sz w:val="28"/>
+          <w:szCs w:val="28"/>
+          <w:shd w:val="clear" w:color="auto" w:fill="FFFFFF"/>
+          <w:lang w:val="fr-CA"/>
+        </w:rPr>
+        <w:t>Travaillé sur la partie ‘</w:t>
+      </w:r>
+      <w:r>
+        <w:rPr>
+          <w:rFonts w:ascii="Century" w:hAnsi="Century" w:cs="Courier New"/>
+          <w:sz w:val="28"/>
+          <w:szCs w:val="28"/>
+          <w:shd w:val="clear" w:color="auto" w:fill="FFFFFF"/>
+          <w:lang w:val="fr-CA"/>
+        </w:rPr>
+        <w:t>C</w:t>
+      </w:r>
+      <w:r>
+        <w:rPr>
+          <w:rFonts w:ascii="Century" w:hAnsi="Century" w:cs="Courier New"/>
+          <w:sz w:val="28"/>
+          <w:szCs w:val="28"/>
+          <w:shd w:val="clear" w:color="auto" w:fill="FFFFFF"/>
+          <w:lang w:val="fr-CA"/>
+        </w:rPr>
+        <w:t>lient’ de la page statistiques</w:t>
+      </w:r>
     </w:p>
     <w:p>
       <w:pPr>
@@ -449,58 +454,6 @@
           <w:lang w:val="fr-CA"/>
         </w:rPr>
       </w:pPr>
-      <w:r>
-        <w:rPr>
-          <w:rFonts w:ascii="Century" w:hAnsi="Century" w:cs="Courier New"/>
-          <w:sz w:val="28"/>
-          <w:szCs w:val="28"/>
-          <w:highlight w:val="lightGray"/>
-          <w:shd w:val="clear" w:color="auto" w:fill="FFFFFF"/>
-          <w:lang w:val="fr-CA"/>
-        </w:rPr>
-        <w:t>Abdoulaye Mohamed Ahmed</w:t>
-      </w:r>
-      <w:r>
-        <w:rPr>
-          <w:rFonts w:ascii="Century" w:hAnsi="Century" w:cs="Courier New"/>
-          <w:sz w:val="28"/>
-          <w:szCs w:val="28"/>
-          <w:shd w:val="clear" w:color="auto" w:fill="FFFFFF"/>
-          <w:lang w:val="fr-CA"/>
-        </w:rPr>
-        <w:t xml:space="preserve"> :</w:t>
-      </w:r>
-      <w:r>
-        <w:rPr>
-          <w:rFonts w:ascii="Century" w:hAnsi="Century" w:cs="Arial"/>
-          <w:sz w:val="28"/>
-          <w:szCs w:val="28"/>
-          <w:lang w:val="fr-CA"/>
-        </w:rPr>
-        <w:br/>
-      </w:r>
-      <w:proofErr w:type="spellStart"/>
-      <w:r>
-        <w:rPr>
-          <w:rFonts w:ascii="Century" w:hAnsi="Century" w:cs="Courier New"/>
-          <w:sz w:val="28"/>
-          <w:szCs w:val="28"/>
-          <w:shd w:val="clear" w:color="auto" w:fill="FFFFFF"/>
-          <w:lang w:val="fr-CA"/>
-        </w:rPr>
-        <w:t>Done</w:t>
-      </w:r>
-      <w:proofErr w:type="spellEnd"/>
-      <w:r>
-        <w:rPr>
-          <w:rFonts w:ascii="Century" w:hAnsi="Century" w:cs="Courier New"/>
-          <w:sz w:val="28"/>
-          <w:szCs w:val="28"/>
-          <w:shd w:val="clear" w:color="auto" w:fill="FFFFFF"/>
-          <w:lang w:val="fr-CA"/>
-        </w:rPr>
-        <w:t xml:space="preserve"> : </w:t>
-      </w:r>
     </w:p>
     <w:p>
       <w:pPr>
@@ -517,42 +470,83 @@
           <w:rFonts w:ascii="Century" w:hAnsi="Century" w:cs="Courier New"/>
           <w:sz w:val="28"/>
           <w:szCs w:val="28"/>
-          <w:shd w:val="clear" w:color="auto" w:fill="FFFFFF"/>
-          <w:lang w:val="fr-CA"/>
-        </w:rPr>
-        <w:tab/>
-      </w:r>
-      <w:r>
-        <w:rPr>
-          <w:rFonts w:ascii="Century" w:hAnsi="Century" w:cs="Courier New"/>
-          <w:sz w:val="28"/>
-          <w:szCs w:val="28"/>
-          <w:shd w:val="clear" w:color="auto" w:fill="FFFFFF"/>
-          <w:lang w:val="fr-CA"/>
-        </w:rPr>
-        <w:t>Générer les factures</w:t>
+          <w:highlight w:val="lightGray"/>
+          <w:shd w:val="clear" w:color="auto" w:fill="FFFFFF"/>
+          <w:lang w:val="fr-CA"/>
+        </w:rPr>
+        <w:t>Abdoulaye Mohamed Ahmed</w:t>
+      </w:r>
+      <w:r>
+        <w:rPr>
+          <w:rFonts w:ascii="Century" w:hAnsi="Century" w:cs="Courier New"/>
+          <w:sz w:val="28"/>
+          <w:szCs w:val="28"/>
+          <w:shd w:val="clear" w:color="auto" w:fill="FFFFFF"/>
+          <w:lang w:val="fr-CA"/>
+        </w:rPr>
+        <w:t xml:space="preserve"> :</w:t>
+      </w:r>
+      <w:r>
+        <w:rPr>
+          <w:rFonts w:ascii="Century" w:hAnsi="Century" w:cs="Arial"/>
+          <w:sz w:val="28"/>
+          <w:szCs w:val="28"/>
+          <w:lang w:val="fr-CA"/>
+        </w:rPr>
+        <w:br/>
+      </w:r>
+      <w:proofErr w:type="spellStart"/>
+      <w:r>
+        <w:rPr>
+          <w:rFonts w:ascii="Century" w:hAnsi="Century" w:cs="Courier New"/>
+          <w:sz w:val="28"/>
+          <w:szCs w:val="28"/>
+          <w:shd w:val="clear" w:color="auto" w:fill="FFFFFF"/>
+          <w:lang w:val="fr-CA"/>
+        </w:rPr>
+        <w:t>Done</w:t>
+      </w:r>
+      <w:proofErr w:type="spellEnd"/>
+      <w:r>
+        <w:rPr>
+          <w:rFonts w:ascii="Century" w:hAnsi="Century" w:cs="Courier New"/>
+          <w:sz w:val="28"/>
+          <w:szCs w:val="28"/>
+          <w:shd w:val="clear" w:color="auto" w:fill="FFFFFF"/>
+          <w:lang w:val="fr-CA"/>
+        </w:rPr>
+        <w:t xml:space="preserve"> : </w:t>
       </w:r>
     </w:p>
     <w:p>
       <w:pPr>
-        <w:ind w:left="720"/>
-        <w:rPr>
-          <w:rFonts w:ascii="Century" w:hAnsi="Century" w:cs="Courier New"/>
-          <w:sz w:val="28"/>
-          <w:szCs w:val="28"/>
-          <w:shd w:val="clear" w:color="auto" w:fill="FFFFFF"/>
-          <w:lang w:val="fr-CA"/>
-        </w:rPr>
-      </w:pPr>
-      <w:r>
-        <w:rPr>
-          <w:rFonts w:ascii="Century" w:hAnsi="Century" w:cs="Courier New"/>
-          <w:sz w:val="28"/>
-          <w:szCs w:val="28"/>
-          <w:shd w:val="clear" w:color="auto" w:fill="FFFFFF"/>
-          <w:lang w:val="fr-CA"/>
-        </w:rPr>
-        <w:t>Dashboard</w:t>
+        <w:rPr>
+          <w:rFonts w:ascii="Century" w:hAnsi="Century" w:cs="Courier New"/>
+          <w:sz w:val="28"/>
+          <w:szCs w:val="28"/>
+          <w:shd w:val="clear" w:color="auto" w:fill="FFFFFF"/>
+          <w:lang w:val="fr-CA"/>
+        </w:rPr>
+      </w:pPr>
+      <w:r>
+        <w:rPr>
+          <w:rFonts w:ascii="Century" w:hAnsi="Century" w:cs="Courier New"/>
+          <w:sz w:val="28"/>
+          <w:szCs w:val="28"/>
+          <w:shd w:val="clear" w:color="auto" w:fill="FFFFFF"/>
+          <w:lang w:val="fr-CA"/>
+        </w:rPr>
+        <w:tab/>
+      </w:r>
+      <w:r>
+        <w:rPr>
+          <w:rFonts w:ascii="Century" w:hAnsi="Century" w:cs="Courier New"/>
+          <w:sz w:val="28"/>
+          <w:szCs w:val="28"/>
+          <w:shd w:val="clear" w:color="auto" w:fill="FFFFFF"/>
+          <w:lang w:val="fr-CA"/>
+        </w:rPr>
+        <w:t>Générer les factures</w:t>
       </w:r>
     </w:p>
     <w:p>
@@ -566,71 +560,15 @@
           <w:lang w:val="fr-CA"/>
         </w:rPr>
       </w:pPr>
-      <w:proofErr w:type="gramStart"/>
-      <w:r>
-        <w:rPr>
-          <w:rFonts w:ascii="Century" w:hAnsi="Century" w:cs="Courier New"/>
-          <w:sz w:val="28"/>
-          <w:szCs w:val="28"/>
-          <w:shd w:val="clear" w:color="auto" w:fill="FFFFFF"/>
-          <w:lang w:val="fr-CA"/>
-        </w:rPr>
-        <w:t>logique</w:t>
-      </w:r>
-      <w:proofErr w:type="gramEnd"/>
-      <w:r>
-        <w:rPr>
-          <w:rFonts w:ascii="Century" w:hAnsi="Century" w:cs="Courier New"/>
-          <w:sz w:val="28"/>
-          <w:szCs w:val="28"/>
-          <w:shd w:val="clear" w:color="auto" w:fill="FFFFFF"/>
-          <w:lang w:val="fr-CA"/>
-        </w:rPr>
-        <w:t xml:space="preserve"> de </w:t>
-      </w:r>
-      <w:proofErr w:type="spellStart"/>
-      <w:r>
-        <w:rPr>
-          <w:rFonts w:ascii="Century" w:hAnsi="Century" w:cs="Courier New"/>
-          <w:sz w:val="28"/>
-          <w:szCs w:val="28"/>
-          <w:shd w:val="clear" w:color="auto" w:fill="FFFFFF"/>
-          <w:lang w:val="fr-CA"/>
-        </w:rPr>
-        <w:t>dashboard</w:t>
-      </w:r>
-      <w:proofErr w:type="spellEnd"/>
-      <w:r>
-        <w:rPr>
-          <w:rFonts w:ascii="Century" w:hAnsi="Century" w:cs="Courier New"/>
-          <w:sz w:val="28"/>
-          <w:szCs w:val="28"/>
-          <w:shd w:val="clear" w:color="auto" w:fill="FFFFFF"/>
-          <w:lang w:val="fr-CA"/>
-        </w:rPr>
-        <w:t xml:space="preserve"> (lien qui pointe à d'</w:t>
-      </w:r>
-      <w:proofErr w:type="spellStart"/>
-      <w:r>
-        <w:rPr>
-          <w:rFonts w:ascii="Century" w:hAnsi="Century" w:cs="Courier New"/>
-          <w:sz w:val="28"/>
-          <w:szCs w:val="28"/>
-          <w:shd w:val="clear" w:color="auto" w:fill="FFFFFF"/>
-          <w:lang w:val="fr-CA"/>
-        </w:rPr>
-        <w:t>auter</w:t>
-      </w:r>
-      <w:proofErr w:type="spellEnd"/>
-      <w:r>
-        <w:rPr>
-          <w:rFonts w:ascii="Century" w:hAnsi="Century" w:cs="Courier New"/>
-          <w:sz w:val="28"/>
-          <w:szCs w:val="28"/>
-          <w:shd w:val="clear" w:color="auto" w:fill="FFFFFF"/>
-          <w:lang w:val="fr-CA"/>
-        </w:rPr>
-        <w:t xml:space="preserve"> pages, Revenue...)</w:t>
+      <w:r>
+        <w:rPr>
+          <w:rFonts w:ascii="Century" w:hAnsi="Century" w:cs="Courier New"/>
+          <w:sz w:val="28"/>
+          <w:szCs w:val="28"/>
+          <w:shd w:val="clear" w:color="auto" w:fill="FFFFFF"/>
+          <w:lang w:val="fr-CA"/>
+        </w:rPr>
+        <w:t>Dashboard</w:t>
       </w:r>
     </w:p>
     <w:p>
@@ -653,7 +591,7 @@
           <w:shd w:val="clear" w:color="auto" w:fill="FFFFFF"/>
           <w:lang w:val="fr-CA"/>
         </w:rPr>
-        <w:t>la</w:t>
+        <w:t>logique</w:t>
       </w:r>
       <w:proofErr w:type="gramEnd"/>
       <w:r>
@@ -664,11 +602,89 @@
           <w:shd w:val="clear" w:color="auto" w:fill="FFFFFF"/>
           <w:lang w:val="fr-CA"/>
         </w:rPr>
-        <w:t xml:space="preserve"> logique de commande</w:t>
+        <w:t xml:space="preserve"> de </w:t>
+      </w:r>
+      <w:proofErr w:type="spellStart"/>
+      <w:r>
+        <w:rPr>
+          <w:rFonts w:ascii="Century" w:hAnsi="Century" w:cs="Courier New"/>
+          <w:sz w:val="28"/>
+          <w:szCs w:val="28"/>
+          <w:shd w:val="clear" w:color="auto" w:fill="FFFFFF"/>
+          <w:lang w:val="fr-CA"/>
+        </w:rPr>
+        <w:t>dashboard</w:t>
+      </w:r>
+      <w:proofErr w:type="spellEnd"/>
+      <w:r>
+        <w:rPr>
+          <w:rFonts w:ascii="Century" w:hAnsi="Century" w:cs="Courier New"/>
+          <w:sz w:val="28"/>
+          <w:szCs w:val="28"/>
+          <w:shd w:val="clear" w:color="auto" w:fill="FFFFFF"/>
+          <w:lang w:val="fr-CA"/>
+        </w:rPr>
+        <w:t xml:space="preserve"> (lien qui pointe à d'</w:t>
+      </w:r>
+      <w:proofErr w:type="spellStart"/>
+      <w:r>
+        <w:rPr>
+          <w:rFonts w:ascii="Century" w:hAnsi="Century" w:cs="Courier New"/>
+          <w:sz w:val="28"/>
+          <w:szCs w:val="28"/>
+          <w:shd w:val="clear" w:color="auto" w:fill="FFFFFF"/>
+          <w:lang w:val="fr-CA"/>
+        </w:rPr>
+        <w:t>auter</w:t>
+      </w:r>
+      <w:proofErr w:type="spellEnd"/>
+      <w:r>
+        <w:rPr>
+          <w:rFonts w:ascii="Century" w:hAnsi="Century" w:cs="Courier New"/>
+          <w:sz w:val="28"/>
+          <w:szCs w:val="28"/>
+          <w:shd w:val="clear" w:color="auto" w:fill="FFFFFF"/>
+          <w:lang w:val="fr-CA"/>
+        </w:rPr>
+        <w:t xml:space="preserve"> pages, Revenue...)</w:t>
       </w:r>
     </w:p>
     <w:p>
       <w:pPr>
+        <w:ind w:left="720"/>
+        <w:rPr>
+          <w:rFonts w:ascii="Century" w:hAnsi="Century" w:cs="Courier New"/>
+          <w:sz w:val="28"/>
+          <w:szCs w:val="28"/>
+          <w:shd w:val="clear" w:color="auto" w:fill="FFFFFF"/>
+          <w:lang w:val="fr-CA"/>
+        </w:rPr>
+      </w:pPr>
+      <w:proofErr w:type="gramStart"/>
+      <w:r>
+        <w:rPr>
+          <w:rFonts w:ascii="Century" w:hAnsi="Century" w:cs="Courier New"/>
+          <w:sz w:val="28"/>
+          <w:szCs w:val="28"/>
+          <w:shd w:val="clear" w:color="auto" w:fill="FFFFFF"/>
+          <w:lang w:val="fr-CA"/>
+        </w:rPr>
+        <w:t>la</w:t>
+      </w:r>
+      <w:proofErr w:type="gramEnd"/>
+      <w:r>
+        <w:rPr>
+          <w:rFonts w:ascii="Century" w:hAnsi="Century" w:cs="Courier New"/>
+          <w:sz w:val="28"/>
+          <w:szCs w:val="28"/>
+          <w:shd w:val="clear" w:color="auto" w:fill="FFFFFF"/>
+          <w:lang w:val="fr-CA"/>
+        </w:rPr>
+        <w:t xml:space="preserve"> logique de commande</w:t>
+      </w:r>
+    </w:p>
+    <w:p>
+      <w:pPr>
         <w:rPr>
           <w:rFonts w:ascii="Century" w:hAnsi="Century" w:cs="Courier New"/>
           <w:sz w:val="28"/>
@@ -686,8 +702,21 @@
           <w:shd w:val="clear" w:color="auto" w:fill="FFFFFF"/>
           <w:lang w:val="fr-CA"/>
         </w:rPr>
-        <w:t>Lucas Caissie</w:t>
-      </w:r>
+        <w:t xml:space="preserve">Lucas </w:t>
+      </w:r>
+      <w:proofErr w:type="spellStart"/>
+      <w:r>
+        <w:rPr>
+          <w:rFonts w:ascii="Century" w:hAnsi="Century" w:cs="Courier New"/>
+          <w:sz w:val="28"/>
+          <w:szCs w:val="28"/>
+          <w:highlight w:val="lightGray"/>
+          <w:shd w:val="clear" w:color="auto" w:fill="FFFFFF"/>
+          <w:lang w:val="fr-CA"/>
+        </w:rPr>
+        <w:t>Caissie</w:t>
+      </w:r>
+      <w:proofErr w:type="spellEnd"/>
       <w:r>
         <w:rPr>
           <w:rFonts w:ascii="Century" w:hAnsi="Century" w:cs="Courier New"/>

</xml_diff>